<commit_message>
tvims kr1-2 + kr4
</commit_message>
<xml_diff>
--- a/5/2/MMA/PR1.docx
+++ b/5/2/MMA/PR1.docx
@@ -120,8 +120,19 @@
           <w:szCs w:val="28"/>
           <w:lang w:val="ru-RU"/>
         </w:rPr>
-        <w:t>Специальность ИиТП</w:t>
-      </w:r>
+        <w:t xml:space="preserve">Специальность </w:t>
+      </w:r>
+      <w:proofErr w:type="spellStart"/>
+      <w:r>
+        <w:rPr>
+          <w:rFonts w:cs="Times New Roman"/>
+          <w:color w:val="000000"/>
+          <w:szCs w:val="28"/>
+          <w:lang w:val="ru-RU"/>
+        </w:rPr>
+        <w:t>ИиТП</w:t>
+      </w:r>
+      <w:proofErr w:type="spellEnd"/>
     </w:p>
     <w:p>
       <w:pPr>
@@ -284,7 +295,7 @@
           <w:szCs w:val="28"/>
           <w:lang w:val="ru-RU"/>
         </w:rPr>
-        <w:t>2</w:t>
+        <w:t>1</w:t>
       </w:r>
     </w:p>
     <w:p>
@@ -433,13 +444,23 @@
           <w:rFonts w:cs="Times New Roman"/>
         </w:rPr>
       </w:pPr>
-      <w:r>
-        <w:rPr>
-          <w:rFonts w:cs="Times New Roman"/>
-          <w:color w:val="000000"/>
-          <w:szCs w:val="28"/>
-        </w:rPr>
-        <w:t xml:space="preserve">группа </w:t>
+      <w:proofErr w:type="spellStart"/>
+      <w:r>
+        <w:rPr>
+          <w:rFonts w:cs="Times New Roman"/>
+          <w:color w:val="000000"/>
+          <w:szCs w:val="28"/>
+        </w:rPr>
+        <w:t>группа</w:t>
+      </w:r>
+      <w:proofErr w:type="spellEnd"/>
+      <w:r>
+        <w:rPr>
+          <w:rFonts w:cs="Times New Roman"/>
+          <w:color w:val="000000"/>
+          <w:szCs w:val="28"/>
+        </w:rPr>
+        <w:t xml:space="preserve"> </w:t>
       </w:r>
       <w:r>
         <w:rPr>
@@ -482,13 +503,41 @@
           <w:rFonts w:cs="Times New Roman"/>
         </w:rPr>
       </w:pPr>
-      <w:r>
-        <w:rPr>
-          <w:rFonts w:cs="Times New Roman"/>
-          <w:color w:val="000000"/>
-          <w:szCs w:val="28"/>
-        </w:rPr>
-        <w:t xml:space="preserve">Зачетная книжка № </w:t>
+      <w:proofErr w:type="spellStart"/>
+      <w:r>
+        <w:rPr>
+          <w:rFonts w:cs="Times New Roman"/>
+          <w:color w:val="000000"/>
+          <w:szCs w:val="28"/>
+        </w:rPr>
+        <w:t>Зачетная</w:t>
+      </w:r>
+      <w:proofErr w:type="spellEnd"/>
+      <w:r>
+        <w:rPr>
+          <w:rFonts w:cs="Times New Roman"/>
+          <w:color w:val="000000"/>
+          <w:szCs w:val="28"/>
+        </w:rPr>
+        <w:t xml:space="preserve"> </w:t>
+      </w:r>
+      <w:proofErr w:type="spellStart"/>
+      <w:r>
+        <w:rPr>
+          <w:rFonts w:cs="Times New Roman"/>
+          <w:color w:val="000000"/>
+          <w:szCs w:val="28"/>
+        </w:rPr>
+        <w:t>книжка</w:t>
+      </w:r>
+      <w:proofErr w:type="spellEnd"/>
+      <w:r>
+        <w:rPr>
+          <w:rFonts w:cs="Times New Roman"/>
+          <w:color w:val="000000"/>
+          <w:szCs w:val="28"/>
+        </w:rPr>
+        <w:t xml:space="preserve"> № </w:t>
       </w:r>
       <w:r>
         <w:rPr>
@@ -551,13 +600,23 @@
           <w:szCs w:val="28"/>
         </w:rPr>
       </w:pPr>
-      <w:r>
-        <w:rPr>
-          <w:rFonts w:cs="Times New Roman"/>
-          <w:color w:val="000000"/>
-          <w:szCs w:val="28"/>
-        </w:rPr>
-        <w:t>Минск 201</w:t>
+      <w:proofErr w:type="spellStart"/>
+      <w:r>
+        <w:rPr>
+          <w:rFonts w:cs="Times New Roman"/>
+          <w:color w:val="000000"/>
+          <w:szCs w:val="28"/>
+        </w:rPr>
+        <w:t>Минск</w:t>
+      </w:r>
+      <w:proofErr w:type="spellEnd"/>
+      <w:r>
+        <w:rPr>
+          <w:rFonts w:cs="Times New Roman"/>
+          <w:color w:val="000000"/>
+          <w:szCs w:val="28"/>
+        </w:rPr>
+        <w:t xml:space="preserve"> 201</w:t>
       </w:r>
       <w:r>
         <w:rPr>
@@ -588,7 +647,6 @@
     <w:p>
       <w:pPr>
         <w:pStyle w:val="Heading4"/>
-        <w:jc w:val="center"/>
         <w:rPr>
           <w:b/>
           <w:i w:val="0"/>
@@ -607,200 +665,177 @@
     </w:p>
     <w:p>
       <w:pPr>
-        <w:pStyle w:val="BodyText"/>
         <w:ind w:firstLine="540"/>
-        <w:jc w:val="left"/>
-        <w:rPr>
-          <w:color w:val="000000"/>
-        </w:rPr>
-      </w:pPr>
-      <w:r>
-        <w:rPr>
-          <w:color w:val="000000"/>
-        </w:rPr>
-        <w:t>Получить у преподавателя вид типового распределения непрерывной случайной величины.</w:t>
-      </w:r>
-      <w:r>
-        <w:rPr>
-          <w:color w:val="000000"/>
-        </w:rPr>
-        <w:t xml:space="preserve"> </w:t>
+        <w:rPr>
+          <w:color w:val="000000"/>
+          <w:lang w:val="ru-RU"/>
+        </w:rPr>
+      </w:pPr>
+      <w:r>
+        <w:rPr>
+          <w:color w:val="000000"/>
+          <w:lang w:val="ru-RU"/>
+        </w:rPr>
+        <w:t>Написать программы, реализующие рассмотренные методы построения датчиков случайных величин (разрядность чисел – не менее 8)</w:t>
       </w:r>
     </w:p>
     <w:p>
       <w:pPr>
-        <w:pStyle w:val="BodyText"/>
         <w:ind w:firstLine="540"/>
-        <w:jc w:val="left"/>
-        <w:rPr>
-          <w:b/>
-          <w:bCs/>
-          <w:color w:val="000000"/>
-        </w:rPr>
-      </w:pPr>
-      <w:r>
-        <w:rPr>
-          <w:b/>
-          <w:color w:val="000000"/>
-        </w:rPr>
-        <w:t>(распределение Парето)</w:t>
+        <w:rPr>
+          <w:color w:val="000000"/>
+          <w:lang w:val="ru-RU"/>
+        </w:rPr>
+      </w:pPr>
+      <w:r>
+        <w:rPr>
+          <w:color w:val="000000"/>
+          <w:lang w:val="ru-RU"/>
+        </w:rPr>
+        <w:t>- Метод середины квадрата</w:t>
       </w:r>
     </w:p>
     <w:p>
       <w:pPr>
-        <w:pStyle w:val="BodyText"/>
         <w:ind w:firstLine="540"/>
-        <w:jc w:val="left"/>
-        <w:rPr>
-          <w:color w:val="000000"/>
-        </w:rPr>
-      </w:pPr>
+        <w:rPr>
+          <w:color w:val="000000"/>
+          <w:lang w:val="ru-RU"/>
+        </w:rPr>
+      </w:pPr>
+      <w:r>
+        <w:rPr>
+          <w:color w:val="000000"/>
+          <w:lang w:val="ru-RU"/>
+        </w:rPr>
+        <w:t>-</w:t>
+      </w:r>
+      <w:r>
+        <w:t xml:space="preserve"> </w:t>
+      </w:r>
+      <w:r>
+        <w:rPr>
+          <w:color w:val="000000"/>
+          <w:lang w:val="ru-RU"/>
+        </w:rPr>
+        <w:t>Мультипликативный конгруэнтный метод</w:t>
+      </w:r>
     </w:p>
     <w:p>
       <w:pPr>
-        <w:pStyle w:val="BodyText"/>
         <w:ind w:firstLine="540"/>
-        <w:jc w:val="left"/>
-        <w:rPr>
-          <w:b/>
-          <w:bCs/>
-          <w:color w:val="000000"/>
-        </w:rPr>
-      </w:pPr>
-      <w:r>
-        <w:rPr>
-          <w:color w:val="000000"/>
-        </w:rPr>
-        <w:t>-</w:t>
-      </w:r>
-      <w:r>
-        <w:rPr>
-          <w:color w:val="000000"/>
-        </w:rPr>
-        <w:t>Написать программу реализующую метод формирования непрерывной случайной величины.</w:t>
-      </w:r>
+        <w:rPr>
+          <w:color w:val="000000"/>
+          <w:lang w:val="ru-RU"/>
+        </w:rPr>
+      </w:pPr>
     </w:p>
     <w:p>
       <w:pPr>
-        <w:pStyle w:val="BodyText"/>
         <w:ind w:firstLine="540"/>
-        <w:jc w:val="left"/>
-        <w:rPr>
-          <w:color w:val="000000"/>
-        </w:rPr>
-      </w:pPr>
+        <w:rPr>
+          <w:color w:val="000000"/>
+          <w:lang w:val="ru-RU"/>
+        </w:rPr>
+      </w:pPr>
+      <w:r>
+        <w:rPr>
+          <w:color w:val="000000"/>
+          <w:lang w:val="ru-RU"/>
+        </w:rPr>
+        <w:t>Выполнить статистическое исследование датчиков.</w:t>
+      </w:r>
+      <w:r>
+        <w:rPr>
+          <w:color w:val="000000"/>
+          <w:lang w:val="ru-RU"/>
+        </w:rPr>
+        <w:tab/>
+      </w:r>
     </w:p>
     <w:p>
       <w:pPr>
-        <w:pStyle w:val="BodyText"/>
         <w:ind w:firstLine="540"/>
-        <w:jc w:val="left"/>
-        <w:rPr>
-          <w:b/>
-          <w:bCs/>
-          <w:color w:val="000000"/>
-        </w:rPr>
-      </w:pPr>
-      <w:r>
-        <w:rPr>
-          <w:color w:val="000000"/>
-        </w:rPr>
-        <w:t>-</w:t>
-      </w:r>
-      <w:r>
-        <w:rPr>
-          <w:color w:val="000000"/>
-        </w:rPr>
-        <w:t>Выполнить статистическое исследование (построение гистограммы, точечных, интервальных оценок)</w:t>
+        <w:rPr>
+          <w:color w:val="000000"/>
+          <w:lang w:val="ru-RU"/>
+        </w:rPr>
+      </w:pPr>
+      <w:r>
+        <w:rPr>
+          <w:color w:val="000000"/>
+          <w:lang w:val="ru-RU"/>
+        </w:rPr>
+        <w:tab/>
+        <w:t>-Равномерности</w:t>
       </w:r>
     </w:p>
     <w:p>
       <w:pPr>
-        <w:pStyle w:val="BodyText"/>
         <w:ind w:firstLine="540"/>
-        <w:jc w:val="left"/>
-        <w:rPr>
-          <w:color w:val="000000"/>
-        </w:rPr>
-      </w:pPr>
+        <w:rPr>
+          <w:color w:val="000000"/>
+          <w:lang w:val="ru-RU"/>
+        </w:rPr>
+      </w:pPr>
+      <w:r>
+        <w:rPr>
+          <w:color w:val="000000"/>
+          <w:lang w:val="ru-RU"/>
+        </w:rPr>
+        <w:tab/>
+        <w:t>-Независимости</w:t>
+      </w:r>
     </w:p>
     <w:p>
       <w:pPr>
-        <w:pStyle w:val="BodyText"/>
         <w:ind w:firstLine="540"/>
-        <w:jc w:val="left"/>
-        <w:rPr>
-          <w:b/>
-          <w:bCs/>
-          <w:color w:val="000000"/>
-        </w:rPr>
-      </w:pPr>
-      <w:r>
-        <w:rPr>
-          <w:color w:val="000000"/>
-        </w:rPr>
-        <w:t>-</w:t>
-      </w:r>
+        <w:rPr>
+          <w:color w:val="000000"/>
+          <w:lang w:val="ru-RU"/>
+        </w:rPr>
+      </w:pPr>
+    </w:p>
+    <w:p>
+      <w:pPr>
+        <w:ind w:firstLine="540"/>
+        <w:rPr>
+          <w:color w:val="000000"/>
+          <w:lang w:val="ru-RU"/>
+        </w:rPr>
+      </w:pPr>
+      <w:r>
+        <w:rPr>
+          <w:color w:val="000000"/>
+          <w:lang w:val="ru-RU"/>
+        </w:rPr>
+        <w:t>Сравнить результаты.</w:t>
+      </w:r>
+    </w:p>
+    <w:p>
+      <w:pPr>
+        <w:ind w:right="-185" w:firstLine="720"/>
+        <w:jc w:val="center"/>
+        <w:rPr>
+          <w:rFonts w:cs="Times New Roman"/>
+          <w:color w:val="000000"/>
+          <w:szCs w:val="28"/>
+          <w:lang w:val="ru-RU"/>
+        </w:rPr>
+      </w:pPr>
+    </w:p>
+    <w:p>
+      <w:pPr>
+        <w:ind w:right="-185" w:firstLine="720"/>
+        <w:jc w:val="center"/>
+        <w:rPr>
+          <w:rFonts w:cs="Times New Roman"/>
+          <w:color w:val="000000"/>
+          <w:szCs w:val="28"/>
+        </w:rPr>
+      </w:pPr>
       <w:bookmarkStart w:id="0" w:name="_GoBack"/>
       <w:bookmarkEnd w:id="0"/>
-      <w:r>
-        <w:rPr>
-          <w:color w:val="000000"/>
-        </w:rPr>
-        <w:t>Проверить гипотезы о соответствии закона распределения полученной случайной величины требуемому.</w:t>
-      </w:r>
-    </w:p>
-    <w:p>
-      <w:pPr>
-        <w:rPr>
-          <w:rFonts w:cs="Times New Roman"/>
-          <w:color w:val="000000"/>
-          <w:szCs w:val="28"/>
-          <w:lang w:val="ru-RU"/>
-        </w:rPr>
-      </w:pPr>
-    </w:p>
-    <w:p>
-      <w:pPr>
-        <w:rPr>
-          <w:rFonts w:cs="Times New Roman"/>
-          <w:color w:val="000000"/>
-          <w:szCs w:val="28"/>
-          <w:lang w:val="ru-RU"/>
-        </w:rPr>
-      </w:pPr>
-    </w:p>
-    <w:p>
-      <w:pPr>
-        <w:rPr>
-          <w:rFonts w:cs="Times New Roman"/>
-          <w:color w:val="000000"/>
-          <w:szCs w:val="28"/>
-          <w:lang w:val="ru-RU"/>
-        </w:rPr>
-      </w:pPr>
-    </w:p>
-    <w:p>
-      <w:pPr>
-        <w:rPr>
-          <w:rFonts w:cs="Times New Roman"/>
-          <w:color w:val="000000"/>
-          <w:szCs w:val="28"/>
-          <w:lang w:val="ru-RU"/>
-        </w:rPr>
-      </w:pPr>
-    </w:p>
-    <w:p>
-      <w:pPr>
-        <w:ind w:right="-185" w:firstLine="720"/>
-        <w:jc w:val="center"/>
-        <w:rPr>
-          <w:rFonts w:cs="Times New Roman"/>
-          <w:color w:val="000000"/>
-          <w:szCs w:val="28"/>
-          <w:lang w:val="ru-RU"/>
-        </w:rPr>
-      </w:pPr>
     </w:p>
     <w:sectPr>
       <w:pgSz w:w="11906" w:h="16838" w:code="9"/>
@@ -3527,7 +3562,7 @@
     <w:lsdException w:name="heading 1" w:uiPriority="9" w:qFormat="1"/>
     <w:lsdException w:name="heading 2" w:semiHidden="1" w:uiPriority="9" w:unhideWhenUsed="1" w:qFormat="1"/>
     <w:lsdException w:name="heading 3" w:semiHidden="1" w:uiPriority="9" w:unhideWhenUsed="1" w:qFormat="1"/>
-    <w:lsdException w:name="heading 4" w:semiHidden="1" w:uiPriority="9" w:unhideWhenUsed="1" w:qFormat="1"/>
+    <w:lsdException w:name="heading 4" w:semiHidden="1" w:uiPriority="0" w:unhideWhenUsed="1" w:qFormat="1"/>
     <w:lsdException w:name="heading 5" w:semiHidden="1" w:uiPriority="9" w:unhideWhenUsed="1" w:qFormat="1"/>
     <w:lsdException w:name="heading 6" w:semiHidden="1" w:uiPriority="9" w:unhideWhenUsed="1" w:qFormat="1"/>
     <w:lsdException w:name="heading 7" w:semiHidden="1" w:uiPriority="9" w:unhideWhenUsed="1" w:qFormat="1"/>
@@ -3911,8 +3946,6 @@
     <w:basedOn w:val="Normal"/>
     <w:next w:val="Normal"/>
     <w:link w:val="Heading4Char"/>
-    <w:uiPriority w:val="9"/>
-    <w:semiHidden/>
     <w:unhideWhenUsed/>
     <w:qFormat/>
     <w:rsid w:val="00707E6F"/>
@@ -4059,8 +4092,6 @@
     <w:name w:val="Heading 4 Char"/>
     <w:basedOn w:val="DefaultParagraphFont"/>
     <w:link w:val="Heading4"/>
-    <w:uiPriority w:val="9"/>
-    <w:semiHidden/>
     <w:rsid w:val="00707E6F"/>
     <w:rPr>
       <w:rFonts w:asciiTheme="majorHAnsi" w:eastAsiaTheme="majorEastAsia" w:hAnsiTheme="majorHAnsi" w:cstheme="majorBidi"/>
@@ -4419,7 +4450,7 @@
 </file>
 
 <file path=customXml/itemProps1.xml><?xml version="1.0" encoding="utf-8"?>
-<ds:datastoreItem xmlns:ds="http://schemas.openxmlformats.org/officeDocument/2006/customXml" ds:itemID="{827F48E2-F251-5F40-AB27-5F7AEAD26C10}">
+<ds:datastoreItem xmlns:ds="http://schemas.openxmlformats.org/officeDocument/2006/customXml" ds:itemID="{5D64A641-82AE-DC47-AE9E-5A0612BF47B8}">
   <ds:schemaRefs>
     <ds:schemaRef ds:uri="http://schemas.openxmlformats.org/officeDocument/2006/bibliography"/>
   </ds:schemaRefs>

</xml_diff>